<commit_message>
added new images, and some other changes
</commit_message>
<xml_diff>
--- a/docs/AZIONU IKECHUKWU STEPHEN JNR CV.docx
+++ b/docs/AZIONU IKECHUKWU STEPHEN JNR CV.docx
@@ -1,6 +1,6 @@
 
 <file path=word/document.xml><?xml version="1.0" encoding="utf-8"?>
-<w:document xmlns:wpc="http://schemas.microsoft.com/office/word/2010/wordprocessingCanvas" xmlns:cx="http://schemas.microsoft.com/office/drawing/2014/chartex" xmlns:cx1="http://schemas.microsoft.com/office/drawing/2015/9/8/chartex" xmlns:cx2="http://schemas.microsoft.com/office/drawing/2015/10/21/chartex" xmlns:cx3="http://schemas.microsoft.com/office/drawing/2016/5/9/chartex" xmlns:cx4="http://schemas.microsoft.com/office/drawing/2016/5/10/chartex" xmlns:cx5="http://schemas.microsoft.com/office/drawing/2016/5/11/chartex" xmlns:cx6="http://schemas.microsoft.com/office/drawing/2016/5/12/chartex" xmlns:cx7="http://schemas.microsoft.com/office/drawing/2016/5/13/chartex" xmlns:cx8="http://schemas.microsoft.com/office/drawing/2016/5/14/chartex" xmlns:mc="http://schemas.openxmlformats.org/markup-compatibility/2006" xmlns:aink="http://schemas.microsoft.com/office/drawing/2016/ink" xmlns:am3d="http://schemas.microsoft.com/office/drawing/2017/model3d" xmlns:o="urn:schemas-microsoft-com:office:office" xmlns:r="http://schemas.openxmlformats.org/officeDocument/2006/relationships" xmlns:m="http://schemas.openxmlformats.org/officeDocument/2006/math" xmlns:v="urn:schemas-microsoft-com:vml" xmlns:wp14="http://schemas.microsoft.com/office/word/2010/wordprocessingDrawing" xmlns:wp="http://schemas.openxmlformats.org/drawingml/2006/wordprocessingDrawing" xmlns:w10="urn:schemas-microsoft-com:office:word" xmlns:w="http://schemas.openxmlformats.org/wordprocessingml/2006/main" xmlns:w14="http://schemas.microsoft.com/office/word/2010/wordml" xmlns:w15="http://schemas.microsoft.com/office/word/2012/wordml" xmlns:w16cid="http://schemas.microsoft.com/office/word/2016/wordml/cid" xmlns:w16se="http://schemas.microsoft.com/office/word/2015/wordml/symex" xmlns:wpg="http://schemas.microsoft.com/office/word/2010/wordprocessingGroup" xmlns:wpi="http://schemas.microsoft.com/office/word/2010/wordprocessingInk" xmlns:wne="http://schemas.microsoft.com/office/word/2006/wordml" xmlns:wps="http://schemas.microsoft.com/office/word/2010/wordprocessingShape" mc:Ignorable="w14 w15 w16se w16cid wp14">
+<w:document xmlns:wpc="http://schemas.microsoft.com/office/word/2010/wordprocessingCanvas" xmlns:cx="http://schemas.microsoft.com/office/drawing/2014/chartex" xmlns:cx1="http://schemas.microsoft.com/office/drawing/2015/9/8/chartex" xmlns:cx2="http://schemas.microsoft.com/office/drawing/2015/10/21/chartex" xmlns:cx3="http://schemas.microsoft.com/office/drawing/2016/5/9/chartex" xmlns:cx4="http://schemas.microsoft.com/office/drawing/2016/5/10/chartex" xmlns:cx5="http://schemas.microsoft.com/office/drawing/2016/5/11/chartex" xmlns:cx6="http://schemas.microsoft.com/office/drawing/2016/5/12/chartex" xmlns:cx7="http://schemas.microsoft.com/office/drawing/2016/5/13/chartex" xmlns:cx8="http://schemas.microsoft.com/office/drawing/2016/5/14/chartex" xmlns:mc="http://schemas.openxmlformats.org/markup-compatibility/2006" xmlns:aink="http://schemas.microsoft.com/office/drawing/2016/ink" xmlns:am3d="http://schemas.microsoft.com/office/drawing/2017/model3d" xmlns:o="urn:schemas-microsoft-com:office:office" xmlns:r="http://schemas.openxmlformats.org/officeDocument/2006/relationships" xmlns:m="http://schemas.openxmlformats.org/officeDocument/2006/math" xmlns:v="urn:schemas-microsoft-com:vml" xmlns:wp14="http://schemas.microsoft.com/office/word/2010/wordprocessingDrawing" xmlns:wp="http://schemas.openxmlformats.org/drawingml/2006/wordprocessingDrawing" xmlns:w10="urn:schemas-microsoft-com:office:word" xmlns:w="http://schemas.openxmlformats.org/wordprocessingml/2006/main" xmlns:w14="http://schemas.microsoft.com/office/word/2010/wordml" xmlns:w15="http://schemas.microsoft.com/office/word/2012/wordml" xmlns:w16cex="http://schemas.microsoft.com/office/word/2018/wordml/cex" xmlns:w16cid="http://schemas.microsoft.com/office/word/2016/wordml/cid" xmlns:w16="http://schemas.microsoft.com/office/word/2018/wordml" xmlns:w16se="http://schemas.microsoft.com/office/word/2015/wordml/symex" xmlns:wpg="http://schemas.microsoft.com/office/word/2010/wordprocessingGroup" xmlns:wpi="http://schemas.microsoft.com/office/word/2010/wordprocessingInk" xmlns:wne="http://schemas.microsoft.com/office/word/2006/wordml" xmlns:wps="http://schemas.microsoft.com/office/word/2010/wordprocessingShape" mc:Ignorable="w14 w15 w16se w16cid w16 w16cex wp14">
   <w:body>
     <w:p>
       <w:pPr>
@@ -165,33 +165,11 @@
           <w:b/>
         </w:rPr>
       </w:pPr>
-      <w:proofErr w:type="spellStart"/>
-      <w:r>
-        <w:rPr>
-          <w:b/>
-        </w:rPr>
-        <w:t>Azionu</w:t>
-      </w:r>
-      <w:proofErr w:type="spellEnd"/>
-      <w:r>
-        <w:rPr>
-          <w:b/>
-        </w:rPr>
-        <w:t xml:space="preserve"> </w:t>
-      </w:r>
-      <w:proofErr w:type="spellStart"/>
-      <w:r>
-        <w:rPr>
-          <w:b/>
-        </w:rPr>
-        <w:t>Ikechukwu</w:t>
-      </w:r>
-      <w:proofErr w:type="spellEnd"/>
-      <w:r>
-        <w:rPr>
-          <w:b/>
-        </w:rPr>
-        <w:t xml:space="preserve"> Stephen, Jnr.</w:t>
+      <w:r>
+        <w:rPr>
+          <w:b/>
+        </w:rPr>
+        <w:t>Azionu Ikechukwu Stephen, Jnr.</w:t>
       </w:r>
       <w:r>
         <w:rPr>
@@ -301,6 +279,37 @@
     <w:p>
       <w:pPr>
         <w:ind w:left="360"/>
+      </w:pPr>
+      <w:r>
+        <w:t>National Youth Service Corps.</w:t>
+      </w:r>
+      <w:r>
+        <w:tab/>
+      </w:r>
+      <w:r>
+        <w:tab/>
+      </w:r>
+      <w:r>
+        <w:tab/>
+      </w:r>
+      <w:r>
+        <w:tab/>
+      </w:r>
+      <w:r>
+        <w:tab/>
+        <w:t xml:space="preserve">     </w:t>
+      </w:r>
+      <w:r>
+        <w:rPr>
+          <w:b/>
+          <w:bCs/>
+        </w:rPr>
+        <w:t>Current</w:t>
+      </w:r>
+    </w:p>
+    <w:p>
+      <w:pPr>
+        <w:ind w:left="360"/>
         <w:rPr>
           <w:b/>
         </w:rPr>
@@ -314,34 +323,35 @@
       <w:r>
         <w:t>(</w:t>
       </w:r>
-      <w:proofErr w:type="gramStart"/>
       <w:r>
         <w:t xml:space="preserve">ESUT)  </w:t>
       </w:r>
       <w:r>
+        <w:t xml:space="preserve">                        </w:t>
+      </w:r>
+      <w:r>
+        <w:rPr>
+          <w:b/>
+        </w:rPr>
+        <w:t>2011</w:t>
+      </w:r>
+      <w:r>
+        <w:rPr>
+          <w:b/>
+        </w:rPr>
         <w:t xml:space="preserve"> </w:t>
       </w:r>
-      <w:proofErr w:type="gramEnd"/>
-      <w:r>
-        <w:t xml:space="preserve">                       </w:t>
-      </w:r>
-      <w:r>
-        <w:rPr>
-          <w:b/>
-        </w:rPr>
-        <w:t>2011</w:t>
-      </w:r>
-      <w:r>
-        <w:rPr>
-          <w:b/>
-        </w:rPr>
-        <w:t xml:space="preserve"> </w:t>
-      </w:r>
-      <w:r>
-        <w:rPr>
-          <w:b/>
-        </w:rPr>
-        <w:t>- till date</w:t>
+      <w:r>
+        <w:rPr>
+          <w:b/>
+        </w:rPr>
+        <w:t xml:space="preserve">- </w:t>
+      </w:r>
+      <w:r>
+        <w:rPr>
+          <w:b/>
+        </w:rPr>
+        <w:t>2015</w:t>
       </w:r>
     </w:p>
     <w:p>
@@ -395,13 +405,8 @@
         </w:tabs>
         <w:ind w:left="360"/>
       </w:pPr>
-      <w:proofErr w:type="spellStart"/>
-      <w:r>
-        <w:t>Chiazo</w:t>
-      </w:r>
-      <w:proofErr w:type="spellEnd"/>
-      <w:r>
-        <w:t xml:space="preserve"> nursery and primary school, </w:t>
+      <w:r>
+        <w:t xml:space="preserve">Chiazo nursery and primary school, </w:t>
       </w:r>
       <w:r>
         <w:t>Enugu, Nigeria</w:t>
@@ -479,19 +484,11 @@
         </w:rPr>
         <w:t xml:space="preserve">Company - </w:t>
       </w:r>
-      <w:proofErr w:type="spellStart"/>
-      <w:r>
-        <w:rPr>
-          <w:b/>
-        </w:rPr>
-        <w:t>Podex</w:t>
-      </w:r>
-      <w:proofErr w:type="spellEnd"/>
-      <w:r>
-        <w:rPr>
-          <w:b/>
-        </w:rPr>
-        <w:t xml:space="preserve"> Associates.</w:t>
+      <w:r>
+        <w:rPr>
+          <w:b/>
+        </w:rPr>
+        <w:t>Podex Associates.</w:t>
       </w:r>
     </w:p>
     <w:p>
@@ -549,7 +546,6 @@
         </w:rPr>
         <w:t xml:space="preserve">, </w:t>
       </w:r>
-      <w:proofErr w:type="spellStart"/>
       <w:r>
         <w:rPr>
           <w:b/>
@@ -560,14 +556,7 @@
         <w:rPr>
           <w:b/>
         </w:rPr>
-        <w:t>esufu</w:t>
-      </w:r>
-      <w:proofErr w:type="spellEnd"/>
-      <w:r>
-        <w:rPr>
-          <w:b/>
-        </w:rPr>
-        <w:t xml:space="preserve"> </w:t>
+        <w:t xml:space="preserve">esufu </w:t>
       </w:r>
       <w:r>
         <w:rPr>
@@ -595,7 +584,6 @@
           <w:b/>
         </w:rPr>
       </w:pPr>
-      <w:proofErr w:type="spellStart"/>
       <w:r>
         <w:rPr>
           <w:b/>
@@ -606,16 +594,8 @@
         <w:rPr>
           <w:b/>
         </w:rPr>
-        <w:t>niru</w:t>
-      </w:r>
-      <w:proofErr w:type="spellEnd"/>
-      <w:r>
-        <w:rPr>
-          <w:b/>
-        </w:rPr>
-        <w:t xml:space="preserve"> road, </w:t>
-      </w:r>
-      <w:proofErr w:type="spellStart"/>
+        <w:t xml:space="preserve">niru road, </w:t>
+      </w:r>
       <w:r>
         <w:rPr>
           <w:b/>
@@ -626,14 +606,7 @@
         <w:rPr>
           <w:b/>
         </w:rPr>
-        <w:t>niru</w:t>
-      </w:r>
-      <w:proofErr w:type="spellEnd"/>
-      <w:r>
-        <w:rPr>
-          <w:b/>
-        </w:rPr>
-        <w:t xml:space="preserve"> </w:t>
+        <w:t xml:space="preserve">niru </w:t>
       </w:r>
       <w:r>
         <w:rPr>
@@ -799,7 +772,6 @@
         <w:rPr>
           <w:b/>
         </w:rPr>
-        <w:lastRenderedPageBreak/>
         <w:t>RESIDENTIAL REMODEL</w:t>
       </w:r>
     </w:p>
@@ -828,19 +800,11 @@
         </w:rPr>
         <w:t xml:space="preserve">Company - </w:t>
       </w:r>
-      <w:proofErr w:type="spellStart"/>
-      <w:r>
-        <w:rPr>
-          <w:b/>
-        </w:rPr>
-        <w:t>Podex</w:t>
-      </w:r>
-      <w:proofErr w:type="spellEnd"/>
-      <w:r>
-        <w:rPr>
-          <w:b/>
-        </w:rPr>
-        <w:t xml:space="preserve"> Associates.</w:t>
+      <w:r>
+        <w:rPr>
+          <w:b/>
+        </w:rPr>
+        <w:t>Podex Associates.</w:t>
       </w:r>
     </w:p>
     <w:p>
@@ -898,7 +862,6 @@
         </w:rPr>
         <w:t xml:space="preserve">, </w:t>
       </w:r>
-      <w:proofErr w:type="spellStart"/>
       <w:r>
         <w:rPr>
           <w:b/>
@@ -909,14 +872,7 @@
         <w:rPr>
           <w:b/>
         </w:rPr>
-        <w:t>esufu</w:t>
-      </w:r>
-      <w:proofErr w:type="spellEnd"/>
-      <w:r>
-        <w:rPr>
-          <w:b/>
-        </w:rPr>
-        <w:t xml:space="preserve"> </w:t>
+        <w:t xml:space="preserve">esufu </w:t>
       </w:r>
       <w:r>
         <w:rPr>
@@ -938,21 +894,12 @@
           <w:b/>
         </w:rPr>
       </w:pPr>
-      <w:proofErr w:type="spellStart"/>
-      <w:r>
-        <w:rPr>
-          <w:b/>
-        </w:rPr>
-        <w:t>Oniru</w:t>
-      </w:r>
-      <w:proofErr w:type="spellEnd"/>
-      <w:r>
-        <w:rPr>
-          <w:b/>
-        </w:rPr>
-        <w:t xml:space="preserve"> road, </w:t>
-      </w:r>
-      <w:proofErr w:type="spellStart"/>
+      <w:r>
+        <w:rPr>
+          <w:b/>
+        </w:rPr>
+        <w:t xml:space="preserve">Oniru road, </w:t>
+      </w:r>
       <w:r>
         <w:rPr>
           <w:b/>
@@ -963,14 +910,7 @@
         <w:rPr>
           <w:b/>
         </w:rPr>
-        <w:t>niru</w:t>
-      </w:r>
-      <w:proofErr w:type="spellEnd"/>
-      <w:r>
-        <w:rPr>
-          <w:b/>
-        </w:rPr>
-        <w:t xml:space="preserve"> </w:t>
+        <w:t xml:space="preserve">niru </w:t>
       </w:r>
       <w:r>
         <w:rPr>
@@ -1115,19 +1055,11 @@
         </w:rPr>
         <w:t xml:space="preserve">Company - </w:t>
       </w:r>
-      <w:proofErr w:type="spellStart"/>
-      <w:r>
-        <w:rPr>
-          <w:b/>
-        </w:rPr>
-        <w:t>Podex</w:t>
-      </w:r>
-      <w:proofErr w:type="spellEnd"/>
-      <w:r>
-        <w:rPr>
-          <w:b/>
-        </w:rPr>
-        <w:t xml:space="preserve"> Associates.</w:t>
+      <w:r>
+        <w:rPr>
+          <w:b/>
+        </w:rPr>
+        <w:t>Podex Associates.</w:t>
       </w:r>
     </w:p>
     <w:p>
@@ -1159,21 +1091,7 @@
         <w:rPr>
           <w:b/>
         </w:rPr>
-        <w:t xml:space="preserve">, </w:t>
-      </w:r>
-      <w:proofErr w:type="spellStart"/>
-      <w:r>
-        <w:rPr>
-          <w:b/>
-        </w:rPr>
-        <w:t>Yesufu</w:t>
-      </w:r>
-      <w:proofErr w:type="spellEnd"/>
-      <w:r>
-        <w:rPr>
-          <w:b/>
-        </w:rPr>
-        <w:t xml:space="preserve"> Abiodun</w:t>
+        <w:t>, Yesufu Abiodun</w:t>
       </w:r>
     </w:p>
     <w:p>
@@ -1183,33 +1101,11 @@
           <w:b/>
         </w:rPr>
       </w:pPr>
-      <w:proofErr w:type="spellStart"/>
-      <w:r>
-        <w:rPr>
-          <w:b/>
-        </w:rPr>
-        <w:t>Oniru</w:t>
-      </w:r>
-      <w:proofErr w:type="spellEnd"/>
-      <w:r>
-        <w:rPr>
-          <w:b/>
-        </w:rPr>
-        <w:t xml:space="preserve"> road, </w:t>
-      </w:r>
-      <w:proofErr w:type="spellStart"/>
-      <w:r>
-        <w:rPr>
-          <w:b/>
-        </w:rPr>
-        <w:t>Oniru</w:t>
-      </w:r>
-      <w:proofErr w:type="spellEnd"/>
-      <w:r>
-        <w:rPr>
-          <w:b/>
-        </w:rPr>
-        <w:t xml:space="preserve"> Estate, Victoria Island, Lagos.</w:t>
+      <w:r>
+        <w:rPr>
+          <w:b/>
+        </w:rPr>
+        <w:t>Oniru road, Oniru Estate, Victoria Island, Lagos.</w:t>
       </w:r>
     </w:p>
     <w:p>
@@ -1337,60 +1233,32 @@
         <w:rPr>
           <w:b/>
         </w:rPr>
+        <w:t xml:space="preserve"> Apirl 2017</w:t>
+      </w:r>
+    </w:p>
+    <w:p>
+      <w:pPr>
+        <w:rPr>
+          <w:b/>
+        </w:rPr>
+      </w:pPr>
+      <w:r>
+        <w:rPr>
+          <w:b/>
+        </w:rPr>
+        <w:t>Company</w:t>
+      </w:r>
+      <w:r>
+        <w:rPr>
+          <w:b/>
+        </w:rPr>
         <w:t xml:space="preserve"> </w:t>
       </w:r>
-      <w:proofErr w:type="spellStart"/>
-      <w:r>
-        <w:rPr>
-          <w:b/>
-        </w:rPr>
-        <w:t>Apirl</w:t>
-      </w:r>
-      <w:proofErr w:type="spellEnd"/>
-      <w:r>
-        <w:rPr>
-          <w:b/>
-        </w:rPr>
-        <w:t xml:space="preserve"> 2017</w:t>
-      </w:r>
-    </w:p>
-    <w:p>
-      <w:pPr>
-        <w:rPr>
-          <w:b/>
-        </w:rPr>
-      </w:pPr>
-      <w:r>
-        <w:rPr>
-          <w:b/>
-        </w:rPr>
-        <w:t>Company</w:t>
-      </w:r>
-      <w:r>
-        <w:rPr>
-          <w:b/>
-        </w:rPr>
-        <w:t xml:space="preserve"> </w:t>
-      </w:r>
-      <w:r>
-        <w:rPr>
-          <w:b/>
-        </w:rPr>
-        <w:t xml:space="preserve">- </w:t>
-      </w:r>
-      <w:proofErr w:type="spellStart"/>
-      <w:r>
-        <w:rPr>
-          <w:b/>
-        </w:rPr>
-        <w:t>Bluelink</w:t>
-      </w:r>
-      <w:proofErr w:type="spellEnd"/>
-      <w:r>
-        <w:rPr>
-          <w:b/>
-        </w:rPr>
-        <w:t xml:space="preserve"> Nigeria Ltd.</w:t>
+      <w:r>
+        <w:rPr>
+          <w:b/>
+        </w:rPr>
+        <w:t>- Bluelink Nigeria Ltd.</w:t>
       </w:r>
     </w:p>
     <w:p>
@@ -1409,21 +1277,7 @@
         <w:rPr>
           <w:b/>
         </w:rPr>
-        <w:t xml:space="preserve">17 </w:t>
-      </w:r>
-      <w:proofErr w:type="spellStart"/>
-      <w:r>
-        <w:rPr>
-          <w:b/>
-        </w:rPr>
-        <w:t>Ogui</w:t>
-      </w:r>
-      <w:proofErr w:type="spellEnd"/>
-      <w:r>
-        <w:rPr>
-          <w:b/>
-        </w:rPr>
-        <w:t xml:space="preserve"> road, Enugu State, Nigeria.</w:t>
+        <w:t>17 Ogui road, Enugu State, Nigeria.</w:t>
       </w:r>
     </w:p>
     <w:p>
@@ -1510,7 +1364,6 @@
         <w:rPr>
           <w:b/>
         </w:rPr>
-        <w:lastRenderedPageBreak/>
         <w:t>BUILDING CONSTRUCTION</w:t>
       </w:r>
       <w:r>
@@ -1573,21 +1426,7 @@
         <w:rPr>
           <w:b/>
         </w:rPr>
-        <w:t xml:space="preserve">Company - </w:t>
-      </w:r>
-      <w:proofErr w:type="spellStart"/>
-      <w:r>
-        <w:rPr>
-          <w:b/>
-        </w:rPr>
-        <w:t>Bluelink</w:t>
-      </w:r>
-      <w:proofErr w:type="spellEnd"/>
-      <w:r>
-        <w:rPr>
-          <w:b/>
-        </w:rPr>
-        <w:t xml:space="preserve"> Nigeria Ltd.</w:t>
+        <w:t>Company - Bluelink Nigeria Ltd.</w:t>
       </w:r>
     </w:p>
     <w:p>
@@ -1606,21 +1445,7 @@
         <w:rPr>
           <w:b/>
         </w:rPr>
-        <w:t xml:space="preserve">17 </w:t>
-      </w:r>
-      <w:proofErr w:type="spellStart"/>
-      <w:r>
-        <w:rPr>
-          <w:b/>
-        </w:rPr>
-        <w:t>Ogui</w:t>
-      </w:r>
-      <w:proofErr w:type="spellEnd"/>
-      <w:r>
-        <w:rPr>
-          <w:b/>
-        </w:rPr>
-        <w:t xml:space="preserve"> road, Enugu State, Nigeria.</w:t>
+        <w:t>17 Ogui road, Enugu State, Nigeria.</w:t>
       </w:r>
     </w:p>
     <w:p>
@@ -1760,21 +1585,7 @@
         <w:rPr>
           <w:b/>
         </w:rPr>
-        <w:t xml:space="preserve">Company - </w:t>
-      </w:r>
-      <w:proofErr w:type="spellStart"/>
-      <w:r>
-        <w:rPr>
-          <w:b/>
-        </w:rPr>
-        <w:t>Bluelink</w:t>
-      </w:r>
-      <w:proofErr w:type="spellEnd"/>
-      <w:r>
-        <w:rPr>
-          <w:b/>
-        </w:rPr>
-        <w:t xml:space="preserve"> Nigeria Ltd.</w:t>
+        <w:t>Company - Bluelink Nigeria Ltd.</w:t>
       </w:r>
     </w:p>
     <w:p>
@@ -1793,21 +1604,7 @@
         <w:rPr>
           <w:b/>
         </w:rPr>
-        <w:t xml:space="preserve">17 </w:t>
-      </w:r>
-      <w:proofErr w:type="spellStart"/>
-      <w:r>
-        <w:rPr>
-          <w:b/>
-        </w:rPr>
-        <w:t>Ogui</w:t>
-      </w:r>
-      <w:proofErr w:type="spellEnd"/>
-      <w:r>
-        <w:rPr>
-          <w:b/>
-        </w:rPr>
-        <w:t xml:space="preserve"> road, Enugu State, Nigeria.</w:t>
+        <w:t>17 Ogui road, Enugu State, Nigeria.</w:t>
       </w:r>
     </w:p>
     <w:p>
@@ -1877,6 +1674,181 @@
     <w:p>
       <w:pPr>
         <w:tabs>
+          <w:tab w:val="center" w:pos="4680"/>
+        </w:tabs>
+        <w:rPr>
+          <w:b/>
+        </w:rPr>
+      </w:pPr>
+    </w:p>
+    <w:p>
+      <w:pPr>
+        <w:tabs>
+          <w:tab w:val="center" w:pos="4680"/>
+        </w:tabs>
+        <w:rPr>
+          <w:b/>
+        </w:rPr>
+      </w:pPr>
+      <w:r>
+        <w:rPr>
+          <w:b/>
+        </w:rPr>
+        <w:t>LANDSCAPE</w:t>
+      </w:r>
+      <w:r>
+        <w:rPr>
+          <w:b/>
+        </w:rPr>
+        <w:t xml:space="preserve"> AND BUILDING</w:t>
+      </w:r>
+      <w:r>
+        <w:rPr>
+          <w:b/>
+        </w:rPr>
+        <w:t xml:space="preserve"> PROJECT</w:t>
+      </w:r>
+      <w:r>
+        <w:rPr>
+          <w:b/>
+        </w:rPr>
+        <w:tab/>
+      </w:r>
+    </w:p>
+    <w:p>
+      <w:pPr>
+        <w:rPr>
+          <w:b/>
+        </w:rPr>
+      </w:pPr>
+      <w:r>
+        <w:rPr>
+          <w:b/>
+        </w:rPr>
+        <w:t>January 201</w:t>
+      </w:r>
+      <w:r>
+        <w:rPr>
+          <w:b/>
+        </w:rPr>
+        <w:t>9</w:t>
+      </w:r>
+      <w:r>
+        <w:rPr>
+          <w:b/>
+        </w:rPr>
+        <w:t xml:space="preserve"> -  </w:t>
+      </w:r>
+      <w:r>
+        <w:rPr>
+          <w:b/>
+        </w:rPr>
+        <w:t>till date</w:t>
+      </w:r>
+    </w:p>
+    <w:p>
+      <w:pPr>
+        <w:rPr>
+          <w:b/>
+        </w:rPr>
+      </w:pPr>
+      <w:r>
+        <w:rPr>
+          <w:b/>
+        </w:rPr>
+        <w:t>Company - Bluelink Nigeria Ltd.</w:t>
+      </w:r>
+    </w:p>
+    <w:p>
+      <w:pPr>
+        <w:rPr>
+          <w:b/>
+        </w:rPr>
+      </w:pPr>
+      <w:r>
+        <w:rPr>
+          <w:b/>
+        </w:rPr>
+        <w:t>Address 17 Ogui road, Enugu State, Nigeria.</w:t>
+      </w:r>
+    </w:p>
+    <w:p>
+      <w:pPr>
+        <w:rPr>
+          <w:b/>
+        </w:rPr>
+      </w:pPr>
+      <w:r>
+        <w:rPr>
+          <w:b/>
+        </w:rPr>
+        <w:t>Project Architect</w:t>
+      </w:r>
+    </w:p>
+    <w:p>
+      <w:pPr>
+        <w:pStyle w:val="ListParagraph"/>
+        <w:numPr>
+          <w:ilvl w:val="0"/>
+          <w:numId w:val="5"/>
+        </w:numPr>
+      </w:pPr>
+      <w:r>
+        <w:t>Worked closely with Client to produce a brief.</w:t>
+      </w:r>
+    </w:p>
+    <w:p>
+      <w:pPr>
+        <w:pStyle w:val="ListParagraph"/>
+        <w:numPr>
+          <w:ilvl w:val="0"/>
+          <w:numId w:val="5"/>
+        </w:numPr>
+      </w:pPr>
+      <w:r>
+        <w:t xml:space="preserve">Drafting and </w:t>
+      </w:r>
+      <w:r>
+        <w:t>review of architectural documents.</w:t>
+      </w:r>
+    </w:p>
+    <w:p>
+      <w:pPr>
+        <w:pStyle w:val="ListParagraph"/>
+        <w:numPr>
+          <w:ilvl w:val="0"/>
+          <w:numId w:val="5"/>
+        </w:numPr>
+      </w:pPr>
+      <w:r>
+        <w:t>Responsible for vetting contractors and artisans.</w:t>
+      </w:r>
+    </w:p>
+    <w:p>
+      <w:pPr>
+        <w:pStyle w:val="ListParagraph"/>
+        <w:numPr>
+          <w:ilvl w:val="0"/>
+          <w:numId w:val="5"/>
+        </w:numPr>
+      </w:pPr>
+      <w:r>
+        <w:t>Responsible for day-to-day activities of contractors and artisans on site.</w:t>
+      </w:r>
+    </w:p>
+    <w:p>
+      <w:pPr>
+        <w:tabs>
+          <w:tab w:val="left" w:pos="2592"/>
+        </w:tabs>
+        <w:rPr>
+          <w:b/>
+        </w:rPr>
+      </w:pPr>
+    </w:p>
+    <w:p>
+      <w:pPr>
+        <w:tabs>
           <w:tab w:val="left" w:pos="2592"/>
         </w:tabs>
         <w:rPr>
@@ -1925,8 +1897,6 @@
       <w:r>
         <w:t>.</w:t>
       </w:r>
-      <w:bookmarkStart w:id="9" w:name="_GoBack"/>
-      <w:bookmarkEnd w:id="9"/>
     </w:p>
     <w:p>
       <w:pPr>
@@ -1981,7 +1951,7 @@
 </file>
 
 <file path=word/endnotes.xml><?xml version="1.0" encoding="utf-8"?>
-<w:endnotes xmlns:wpc="http://schemas.microsoft.com/office/word/2010/wordprocessingCanvas" xmlns:cx="http://schemas.microsoft.com/office/drawing/2014/chartex" xmlns:cx1="http://schemas.microsoft.com/office/drawing/2015/9/8/chartex" xmlns:cx2="http://schemas.microsoft.com/office/drawing/2015/10/21/chartex" xmlns:cx3="http://schemas.microsoft.com/office/drawing/2016/5/9/chartex" xmlns:cx4="http://schemas.microsoft.com/office/drawing/2016/5/10/chartex" xmlns:cx5="http://schemas.microsoft.com/office/drawing/2016/5/11/chartex" xmlns:cx6="http://schemas.microsoft.com/office/drawing/2016/5/12/chartex" xmlns:cx7="http://schemas.microsoft.com/office/drawing/2016/5/13/chartex" xmlns:cx8="http://schemas.microsoft.com/office/drawing/2016/5/14/chartex" xmlns:mc="http://schemas.openxmlformats.org/markup-compatibility/2006" xmlns:aink="http://schemas.microsoft.com/office/drawing/2016/ink" xmlns:am3d="http://schemas.microsoft.com/office/drawing/2017/model3d" xmlns:o="urn:schemas-microsoft-com:office:office" xmlns:r="http://schemas.openxmlformats.org/officeDocument/2006/relationships" xmlns:m="http://schemas.openxmlformats.org/officeDocument/2006/math" xmlns:v="urn:schemas-microsoft-com:vml" xmlns:wp14="http://schemas.microsoft.com/office/word/2010/wordprocessingDrawing" xmlns:wp="http://schemas.openxmlformats.org/drawingml/2006/wordprocessingDrawing" xmlns:w10="urn:schemas-microsoft-com:office:word" xmlns:w="http://schemas.openxmlformats.org/wordprocessingml/2006/main" xmlns:w14="http://schemas.microsoft.com/office/word/2010/wordml" xmlns:w15="http://schemas.microsoft.com/office/word/2012/wordml" xmlns:w16cid="http://schemas.microsoft.com/office/word/2016/wordml/cid" xmlns:w16se="http://schemas.microsoft.com/office/word/2015/wordml/symex" xmlns:wpg="http://schemas.microsoft.com/office/word/2010/wordprocessingGroup" xmlns:wpi="http://schemas.microsoft.com/office/word/2010/wordprocessingInk" xmlns:wne="http://schemas.microsoft.com/office/word/2006/wordml" xmlns:wps="http://schemas.microsoft.com/office/word/2010/wordprocessingShape" mc:Ignorable="w14 w15 w16se w16cid wp14">
+<w:endnotes xmlns:wpc="http://schemas.microsoft.com/office/word/2010/wordprocessingCanvas" xmlns:cx="http://schemas.microsoft.com/office/drawing/2014/chartex" xmlns:cx1="http://schemas.microsoft.com/office/drawing/2015/9/8/chartex" xmlns:cx2="http://schemas.microsoft.com/office/drawing/2015/10/21/chartex" xmlns:cx3="http://schemas.microsoft.com/office/drawing/2016/5/9/chartex" xmlns:cx4="http://schemas.microsoft.com/office/drawing/2016/5/10/chartex" xmlns:cx5="http://schemas.microsoft.com/office/drawing/2016/5/11/chartex" xmlns:cx6="http://schemas.microsoft.com/office/drawing/2016/5/12/chartex" xmlns:cx7="http://schemas.microsoft.com/office/drawing/2016/5/13/chartex" xmlns:cx8="http://schemas.microsoft.com/office/drawing/2016/5/14/chartex" xmlns:mc="http://schemas.openxmlformats.org/markup-compatibility/2006" xmlns:aink="http://schemas.microsoft.com/office/drawing/2016/ink" xmlns:am3d="http://schemas.microsoft.com/office/drawing/2017/model3d" xmlns:o="urn:schemas-microsoft-com:office:office" xmlns:r="http://schemas.openxmlformats.org/officeDocument/2006/relationships" xmlns:m="http://schemas.openxmlformats.org/officeDocument/2006/math" xmlns:v="urn:schemas-microsoft-com:vml" xmlns:wp14="http://schemas.microsoft.com/office/word/2010/wordprocessingDrawing" xmlns:wp="http://schemas.openxmlformats.org/drawingml/2006/wordprocessingDrawing" xmlns:w10="urn:schemas-microsoft-com:office:word" xmlns:w="http://schemas.openxmlformats.org/wordprocessingml/2006/main" xmlns:w14="http://schemas.microsoft.com/office/word/2010/wordml" xmlns:w15="http://schemas.microsoft.com/office/word/2012/wordml" xmlns:w16cex="http://schemas.microsoft.com/office/word/2018/wordml/cex" xmlns:w16cid="http://schemas.microsoft.com/office/word/2016/wordml/cid" xmlns:w16="http://schemas.microsoft.com/office/word/2018/wordml" xmlns:w16se="http://schemas.microsoft.com/office/word/2015/wordml/symex" xmlns:wpg="http://schemas.microsoft.com/office/word/2010/wordprocessingGroup" xmlns:wpi="http://schemas.microsoft.com/office/word/2010/wordprocessingInk" xmlns:wne="http://schemas.microsoft.com/office/word/2006/wordml" xmlns:wps="http://schemas.microsoft.com/office/word/2010/wordprocessingShape" mc:Ignorable="w14 w15 w16se w16cid w16 w16cex wp14">
   <w:endnote w:type="separator" w:id="-1">
     <w:p>
       <w:pPr>
@@ -2006,7 +1976,7 @@
 </file>
 
 <file path=word/footnotes.xml><?xml version="1.0" encoding="utf-8"?>
-<w:footnotes xmlns:wpc="http://schemas.microsoft.com/office/word/2010/wordprocessingCanvas" xmlns:cx="http://schemas.microsoft.com/office/drawing/2014/chartex" xmlns:cx1="http://schemas.microsoft.com/office/drawing/2015/9/8/chartex" xmlns:cx2="http://schemas.microsoft.com/office/drawing/2015/10/21/chartex" xmlns:cx3="http://schemas.microsoft.com/office/drawing/2016/5/9/chartex" xmlns:cx4="http://schemas.microsoft.com/office/drawing/2016/5/10/chartex" xmlns:cx5="http://schemas.microsoft.com/office/drawing/2016/5/11/chartex" xmlns:cx6="http://schemas.microsoft.com/office/drawing/2016/5/12/chartex" xmlns:cx7="http://schemas.microsoft.com/office/drawing/2016/5/13/chartex" xmlns:cx8="http://schemas.microsoft.com/office/drawing/2016/5/14/chartex" xmlns:mc="http://schemas.openxmlformats.org/markup-compatibility/2006" xmlns:aink="http://schemas.microsoft.com/office/drawing/2016/ink" xmlns:am3d="http://schemas.microsoft.com/office/drawing/2017/model3d" xmlns:o="urn:schemas-microsoft-com:office:office" xmlns:r="http://schemas.openxmlformats.org/officeDocument/2006/relationships" xmlns:m="http://schemas.openxmlformats.org/officeDocument/2006/math" xmlns:v="urn:schemas-microsoft-com:vml" xmlns:wp14="http://schemas.microsoft.com/office/word/2010/wordprocessingDrawing" xmlns:wp="http://schemas.openxmlformats.org/drawingml/2006/wordprocessingDrawing" xmlns:w10="urn:schemas-microsoft-com:office:word" xmlns:w="http://schemas.openxmlformats.org/wordprocessingml/2006/main" xmlns:w14="http://schemas.microsoft.com/office/word/2010/wordml" xmlns:w15="http://schemas.microsoft.com/office/word/2012/wordml" xmlns:w16cid="http://schemas.microsoft.com/office/word/2016/wordml/cid" xmlns:w16se="http://schemas.microsoft.com/office/word/2015/wordml/symex" xmlns:wpg="http://schemas.microsoft.com/office/word/2010/wordprocessingGroup" xmlns:wpi="http://schemas.microsoft.com/office/word/2010/wordprocessingInk" xmlns:wne="http://schemas.microsoft.com/office/word/2006/wordml" xmlns:wps="http://schemas.microsoft.com/office/word/2010/wordprocessingShape" mc:Ignorable="w14 w15 w16se w16cid wp14">
+<w:footnotes xmlns:wpc="http://schemas.microsoft.com/office/word/2010/wordprocessingCanvas" xmlns:cx="http://schemas.microsoft.com/office/drawing/2014/chartex" xmlns:cx1="http://schemas.microsoft.com/office/drawing/2015/9/8/chartex" xmlns:cx2="http://schemas.microsoft.com/office/drawing/2015/10/21/chartex" xmlns:cx3="http://schemas.microsoft.com/office/drawing/2016/5/9/chartex" xmlns:cx4="http://schemas.microsoft.com/office/drawing/2016/5/10/chartex" xmlns:cx5="http://schemas.microsoft.com/office/drawing/2016/5/11/chartex" xmlns:cx6="http://schemas.microsoft.com/office/drawing/2016/5/12/chartex" xmlns:cx7="http://schemas.microsoft.com/office/drawing/2016/5/13/chartex" xmlns:cx8="http://schemas.microsoft.com/office/drawing/2016/5/14/chartex" xmlns:mc="http://schemas.openxmlformats.org/markup-compatibility/2006" xmlns:aink="http://schemas.microsoft.com/office/drawing/2016/ink" xmlns:am3d="http://schemas.microsoft.com/office/drawing/2017/model3d" xmlns:o="urn:schemas-microsoft-com:office:office" xmlns:r="http://schemas.openxmlformats.org/officeDocument/2006/relationships" xmlns:m="http://schemas.openxmlformats.org/officeDocument/2006/math" xmlns:v="urn:schemas-microsoft-com:vml" xmlns:wp14="http://schemas.microsoft.com/office/word/2010/wordprocessingDrawing" xmlns:wp="http://schemas.openxmlformats.org/drawingml/2006/wordprocessingDrawing" xmlns:w10="urn:schemas-microsoft-com:office:word" xmlns:w="http://schemas.openxmlformats.org/wordprocessingml/2006/main" xmlns:w14="http://schemas.microsoft.com/office/word/2010/wordml" xmlns:w15="http://schemas.microsoft.com/office/word/2012/wordml" xmlns:w16cex="http://schemas.microsoft.com/office/word/2018/wordml/cex" xmlns:w16cid="http://schemas.microsoft.com/office/word/2016/wordml/cid" xmlns:w16="http://schemas.microsoft.com/office/word/2018/wordml" xmlns:w16se="http://schemas.microsoft.com/office/word/2015/wordml/symex" xmlns:wpg="http://schemas.microsoft.com/office/word/2010/wordprocessingGroup" xmlns:wpi="http://schemas.microsoft.com/office/word/2010/wordprocessingInk" xmlns:wne="http://schemas.microsoft.com/office/word/2006/wordml" xmlns:wps="http://schemas.microsoft.com/office/word/2010/wordprocessingShape" mc:Ignorable="w14 w15 w16se w16cid w16 w16cex wp14">
   <w:footnote w:type="separator" w:id="-1">
     <w:p>
       <w:pPr>
@@ -2031,7 +2001,7 @@
 </file>
 
 <file path=word/header1.xml><?xml version="1.0" encoding="utf-8"?>
-<w:hdr xmlns:wpc="http://schemas.microsoft.com/office/word/2010/wordprocessingCanvas" xmlns:cx="http://schemas.microsoft.com/office/drawing/2014/chartex" xmlns:cx1="http://schemas.microsoft.com/office/drawing/2015/9/8/chartex" xmlns:cx2="http://schemas.microsoft.com/office/drawing/2015/10/21/chartex" xmlns:cx3="http://schemas.microsoft.com/office/drawing/2016/5/9/chartex" xmlns:cx4="http://schemas.microsoft.com/office/drawing/2016/5/10/chartex" xmlns:cx5="http://schemas.microsoft.com/office/drawing/2016/5/11/chartex" xmlns:cx6="http://schemas.microsoft.com/office/drawing/2016/5/12/chartex" xmlns:cx7="http://schemas.microsoft.com/office/drawing/2016/5/13/chartex" xmlns:cx8="http://schemas.microsoft.com/office/drawing/2016/5/14/chartex" xmlns:mc="http://schemas.openxmlformats.org/markup-compatibility/2006" xmlns:aink="http://schemas.microsoft.com/office/drawing/2016/ink" xmlns:am3d="http://schemas.microsoft.com/office/drawing/2017/model3d" xmlns:o="urn:schemas-microsoft-com:office:office" xmlns:r="http://schemas.openxmlformats.org/officeDocument/2006/relationships" xmlns:m="http://schemas.openxmlformats.org/officeDocument/2006/math" xmlns:v="urn:schemas-microsoft-com:vml" xmlns:wp14="http://schemas.microsoft.com/office/word/2010/wordprocessingDrawing" xmlns:wp="http://schemas.openxmlformats.org/drawingml/2006/wordprocessingDrawing" xmlns:w10="urn:schemas-microsoft-com:office:word" xmlns:w="http://schemas.openxmlformats.org/wordprocessingml/2006/main" xmlns:w14="http://schemas.microsoft.com/office/word/2010/wordml" xmlns:w15="http://schemas.microsoft.com/office/word/2012/wordml" xmlns:w16cid="http://schemas.microsoft.com/office/word/2016/wordml/cid" xmlns:w16se="http://schemas.microsoft.com/office/word/2015/wordml/symex" xmlns:wpg="http://schemas.microsoft.com/office/word/2010/wordprocessingGroup" xmlns:wpi="http://schemas.microsoft.com/office/word/2010/wordprocessingInk" xmlns:wne="http://schemas.microsoft.com/office/word/2006/wordml" xmlns:wps="http://schemas.microsoft.com/office/word/2010/wordprocessingShape" mc:Ignorable="w14 w15 w16se w16cid wp14">
+<w:hdr xmlns:wpc="http://schemas.microsoft.com/office/word/2010/wordprocessingCanvas" xmlns:cx="http://schemas.microsoft.com/office/drawing/2014/chartex" xmlns:cx1="http://schemas.microsoft.com/office/drawing/2015/9/8/chartex" xmlns:cx2="http://schemas.microsoft.com/office/drawing/2015/10/21/chartex" xmlns:cx3="http://schemas.microsoft.com/office/drawing/2016/5/9/chartex" xmlns:cx4="http://schemas.microsoft.com/office/drawing/2016/5/10/chartex" xmlns:cx5="http://schemas.microsoft.com/office/drawing/2016/5/11/chartex" xmlns:cx6="http://schemas.microsoft.com/office/drawing/2016/5/12/chartex" xmlns:cx7="http://schemas.microsoft.com/office/drawing/2016/5/13/chartex" xmlns:cx8="http://schemas.microsoft.com/office/drawing/2016/5/14/chartex" xmlns:mc="http://schemas.openxmlformats.org/markup-compatibility/2006" xmlns:aink="http://schemas.microsoft.com/office/drawing/2016/ink" xmlns:am3d="http://schemas.microsoft.com/office/drawing/2017/model3d" xmlns:o="urn:schemas-microsoft-com:office:office" xmlns:r="http://schemas.openxmlformats.org/officeDocument/2006/relationships" xmlns:m="http://schemas.openxmlformats.org/officeDocument/2006/math" xmlns:v="urn:schemas-microsoft-com:vml" xmlns:wp14="http://schemas.microsoft.com/office/word/2010/wordprocessingDrawing" xmlns:wp="http://schemas.openxmlformats.org/drawingml/2006/wordprocessingDrawing" xmlns:w10="urn:schemas-microsoft-com:office:word" xmlns:w="http://schemas.openxmlformats.org/wordprocessingml/2006/main" xmlns:w14="http://schemas.microsoft.com/office/word/2010/wordml" xmlns:w15="http://schemas.microsoft.com/office/word/2012/wordml" xmlns:w16cex="http://schemas.microsoft.com/office/word/2018/wordml/cex" xmlns:w16cid="http://schemas.microsoft.com/office/word/2016/wordml/cid" xmlns:w16="http://schemas.microsoft.com/office/word/2018/wordml" xmlns:w16se="http://schemas.microsoft.com/office/word/2015/wordml/symex" xmlns:wpg="http://schemas.microsoft.com/office/word/2010/wordprocessingGroup" xmlns:wpi="http://schemas.microsoft.com/office/word/2010/wordprocessingInk" xmlns:wne="http://schemas.microsoft.com/office/word/2006/wordml" xmlns:wps="http://schemas.microsoft.com/office/word/2010/wordprocessingShape" mc:Ignorable="w14 w15 w16se w16cid w16 w16cex wp14">
   <w:p>
     <w:pPr>
       <w:jc w:val="center"/>
@@ -2082,7 +2052,7 @@
 </file>
 
 <file path=word/numbering.xml><?xml version="1.0" encoding="utf-8"?>
-<w:numbering xmlns:wpc="http://schemas.microsoft.com/office/word/2010/wordprocessingCanvas" xmlns:cx="http://schemas.microsoft.com/office/drawing/2014/chartex" xmlns:cx1="http://schemas.microsoft.com/office/drawing/2015/9/8/chartex" xmlns:cx2="http://schemas.microsoft.com/office/drawing/2015/10/21/chartex" xmlns:cx3="http://schemas.microsoft.com/office/drawing/2016/5/9/chartex" xmlns:cx4="http://schemas.microsoft.com/office/drawing/2016/5/10/chartex" xmlns:cx5="http://schemas.microsoft.com/office/drawing/2016/5/11/chartex" xmlns:cx6="http://schemas.microsoft.com/office/drawing/2016/5/12/chartex" xmlns:cx7="http://schemas.microsoft.com/office/drawing/2016/5/13/chartex" xmlns:cx8="http://schemas.microsoft.com/office/drawing/2016/5/14/chartex" xmlns:mc="http://schemas.openxmlformats.org/markup-compatibility/2006" xmlns:aink="http://schemas.microsoft.com/office/drawing/2016/ink" xmlns:am3d="http://schemas.microsoft.com/office/drawing/2017/model3d" xmlns:o="urn:schemas-microsoft-com:office:office" xmlns:r="http://schemas.openxmlformats.org/officeDocument/2006/relationships" xmlns:m="http://schemas.openxmlformats.org/officeDocument/2006/math" xmlns:v="urn:schemas-microsoft-com:vml" xmlns:wp14="http://schemas.microsoft.com/office/word/2010/wordprocessingDrawing" xmlns:wp="http://schemas.openxmlformats.org/drawingml/2006/wordprocessingDrawing" xmlns:w10="urn:schemas-microsoft-com:office:word" xmlns:w="http://schemas.openxmlformats.org/wordprocessingml/2006/main" xmlns:w14="http://schemas.microsoft.com/office/word/2010/wordml" xmlns:w15="http://schemas.microsoft.com/office/word/2012/wordml" xmlns:w16cid="http://schemas.microsoft.com/office/word/2016/wordml/cid" xmlns:w16se="http://schemas.microsoft.com/office/word/2015/wordml/symex" xmlns:wpg="http://schemas.microsoft.com/office/word/2010/wordprocessingGroup" xmlns:wpi="http://schemas.microsoft.com/office/word/2010/wordprocessingInk" xmlns:wne="http://schemas.microsoft.com/office/word/2006/wordml" xmlns:wps="http://schemas.microsoft.com/office/word/2010/wordprocessingShape" mc:Ignorable="w14 w15 w16se w16cid wp14">
+<w:numbering xmlns:wpc="http://schemas.microsoft.com/office/word/2010/wordprocessingCanvas" xmlns:cx="http://schemas.microsoft.com/office/drawing/2014/chartex" xmlns:cx1="http://schemas.microsoft.com/office/drawing/2015/9/8/chartex" xmlns:cx2="http://schemas.microsoft.com/office/drawing/2015/10/21/chartex" xmlns:cx3="http://schemas.microsoft.com/office/drawing/2016/5/9/chartex" xmlns:cx4="http://schemas.microsoft.com/office/drawing/2016/5/10/chartex" xmlns:cx5="http://schemas.microsoft.com/office/drawing/2016/5/11/chartex" xmlns:cx6="http://schemas.microsoft.com/office/drawing/2016/5/12/chartex" xmlns:cx7="http://schemas.microsoft.com/office/drawing/2016/5/13/chartex" xmlns:cx8="http://schemas.microsoft.com/office/drawing/2016/5/14/chartex" xmlns:mc="http://schemas.openxmlformats.org/markup-compatibility/2006" xmlns:aink="http://schemas.microsoft.com/office/drawing/2016/ink" xmlns:am3d="http://schemas.microsoft.com/office/drawing/2017/model3d" xmlns:o="urn:schemas-microsoft-com:office:office" xmlns:r="http://schemas.openxmlformats.org/officeDocument/2006/relationships" xmlns:m="http://schemas.openxmlformats.org/officeDocument/2006/math" xmlns:v="urn:schemas-microsoft-com:vml" xmlns:wp14="http://schemas.microsoft.com/office/word/2010/wordprocessingDrawing" xmlns:wp="http://schemas.openxmlformats.org/drawingml/2006/wordprocessingDrawing" xmlns:w10="urn:schemas-microsoft-com:office:word" xmlns:w="http://schemas.openxmlformats.org/wordprocessingml/2006/main" xmlns:w14="http://schemas.microsoft.com/office/word/2010/wordml" xmlns:w15="http://schemas.microsoft.com/office/word/2012/wordml" xmlns:w16cex="http://schemas.microsoft.com/office/word/2018/wordml/cex" xmlns:w16cid="http://schemas.microsoft.com/office/word/2016/wordml/cid" xmlns:w16="http://schemas.microsoft.com/office/word/2018/wordml" xmlns:w16se="http://schemas.microsoft.com/office/word/2015/wordml/symex" xmlns:wpg="http://schemas.microsoft.com/office/word/2010/wordprocessingGroup" xmlns:wpi="http://schemas.microsoft.com/office/word/2010/wordprocessingInk" xmlns:wne="http://schemas.microsoft.com/office/word/2006/wordml" xmlns:wps="http://schemas.microsoft.com/office/word/2010/wordprocessingShape" mc:Ignorable="w14 w15 w16se w16cid w16 w16cex wp14">
   <w:abstractNum w:abstractNumId="0" w15:restartNumberingAfterBreak="0">
     <w:nsid w:val="17A12A32"/>
     <w:multiLevelType w:val="hybridMultilevel"/>
@@ -2667,7 +2637,7 @@
 </file>
 
 <file path=word/styles.xml><?xml version="1.0" encoding="utf-8"?>
-<w:styles xmlns:mc="http://schemas.openxmlformats.org/markup-compatibility/2006" xmlns:r="http://schemas.openxmlformats.org/officeDocument/2006/relationships" xmlns:w="http://schemas.openxmlformats.org/wordprocessingml/2006/main" xmlns:w14="http://schemas.microsoft.com/office/word/2010/wordml" xmlns:w15="http://schemas.microsoft.com/office/word/2012/wordml" xmlns:w16cid="http://schemas.microsoft.com/office/word/2016/wordml/cid" xmlns:w16se="http://schemas.microsoft.com/office/word/2015/wordml/symex" mc:Ignorable="w14 w15 w16se w16cid">
+<w:styles xmlns:mc="http://schemas.openxmlformats.org/markup-compatibility/2006" xmlns:r="http://schemas.openxmlformats.org/officeDocument/2006/relationships" xmlns:w="http://schemas.openxmlformats.org/wordprocessingml/2006/main" xmlns:w14="http://schemas.microsoft.com/office/word/2010/wordml" xmlns:w15="http://schemas.microsoft.com/office/word/2012/wordml" xmlns:w16cex="http://schemas.microsoft.com/office/word/2018/wordml/cex" xmlns:w16cid="http://schemas.microsoft.com/office/word/2016/wordml/cid" xmlns:w16="http://schemas.microsoft.com/office/word/2018/wordml" xmlns:w16se="http://schemas.microsoft.com/office/word/2015/wordml/symex" mc:Ignorable="w14 w15 w16se w16cid w16 w16cex">
   <w:docDefaults>
     <w:rPrDefault>
       <w:rPr>
@@ -2683,7 +2653,7 @@
       </w:pPr>
     </w:pPrDefault>
   </w:docDefaults>
-  <w:latentStyles w:defLockedState="0" w:defUIPriority="99" w:defSemiHidden="0" w:defUnhideWhenUsed="0" w:defQFormat="0" w:count="375">
+  <w:latentStyles w:defLockedState="0" w:defUIPriority="99" w:defSemiHidden="0" w:defUnhideWhenUsed="0" w:defQFormat="0" w:count="376">
     <w:lsdException w:name="Normal" w:uiPriority="0" w:qFormat="1"/>
     <w:lsdException w:name="heading 1" w:uiPriority="9" w:qFormat="1"/>
     <w:lsdException w:name="heading 2" w:semiHidden="1" w:uiPriority="9" w:unhideWhenUsed="1" w:qFormat="1"/>
@@ -3059,6 +3029,7 @@
     <w:lsdException w:name="Smart Hyperlink" w:semiHidden="1" w:unhideWhenUsed="1"/>
     <w:lsdException w:name="Hashtag" w:semiHidden="1" w:unhideWhenUsed="1"/>
     <w:lsdException w:name="Unresolved Mention" w:semiHidden="1" w:unhideWhenUsed="1"/>
+    <w:lsdException w:name="Smart Link" w:semiHidden="1" w:unhideWhenUsed="1"/>
   </w:latentStyles>
   <w:style w:type="paragraph" w:default="1" w:styleId="Normal">
     <w:name w:val="Normal"/>

</xml_diff>